<commit_message>
Created the Users table Calle and Janis
</commit_message>
<xml_diff>
--- a/REST.docx
+++ b/REST.docx
@@ -14,16 +14,8 @@
         <w:rPr>
           <w:lang w:val="en-US"/>
         </w:rPr>
-        <w:t xml:space="preserve">REST-API – </w:t>
-      </w:r>
-      <w:proofErr w:type="spellStart"/>
-      <w:r>
-        <w:rPr>
-          <w:lang w:val="en-US"/>
-        </w:rPr>
-        <w:t>SuperCalendar</w:t>
-      </w:r>
-      <w:proofErr w:type="spellEnd"/>
+        <w:t>REST-API – SuperCalendar</w:t>
+      </w:r>
     </w:p>
     <w:p>
       <w:pPr>
@@ -792,48 +784,22 @@
         <w:rPr>
           <w:lang w:val="en-US"/>
         </w:rPr>
-        <w:t xml:space="preserve">Start URL prepended to all the </w:t>
-      </w:r>
-      <w:proofErr w:type="spellStart"/>
-      <w:r>
-        <w:rPr>
-          <w:lang w:val="en-US"/>
-        </w:rPr>
-        <w:t>urls</w:t>
-      </w:r>
-      <w:proofErr w:type="spellEnd"/>
-      <w:r>
-        <w:rPr>
-          <w:lang w:val="en-US"/>
-        </w:rPr>
-        <w:t xml:space="preserve"> described below</w:t>
+        <w:t>Start URL prepended to all the urls described below</w:t>
       </w:r>
     </w:p>
     <w:p>
       <w:pPr>
         <w:rPr>
           <w:rStyle w:val="Diskretbetoning"/>
+          <w:lang w:val="en-US"/>
         </w:rPr>
       </w:pPr>
       <w:r>
         <w:rPr>
           <w:rStyle w:val="Diskretbetoning"/>
-        </w:rPr>
-        <w:t>/</w:t>
-      </w:r>
-      <w:proofErr w:type="spellStart"/>
-      <w:r>
-        <w:rPr>
-          <w:rStyle w:val="Diskretbetoning"/>
-        </w:rPr>
-        <w:t>api</w:t>
-      </w:r>
-      <w:proofErr w:type="spellEnd"/>
-      <w:r>
-        <w:rPr>
-          <w:rStyle w:val="Diskretbetoning"/>
-        </w:rPr>
-        <w:t>/</w:t>
+          <w:lang w:val="en-US"/>
+        </w:rPr>
+        <w:t>/api/</w:t>
       </w:r>
     </w:p>
     <w:p>
@@ -1240,13 +1206,7 @@
         <w:rPr>
           <w:lang w:val="en-US"/>
         </w:rPr>
-        <w:t>users/</w:t>
-      </w:r>
-      <w:r>
-        <w:rPr>
-          <w:lang w:val="en-US"/>
-        </w:rPr>
-        <w:t>:id</w:t>
+        <w:t>users/:id</w:t>
       </w:r>
       <w:bookmarkEnd w:id="4"/>
     </w:p>
@@ -1301,19 +1261,7 @@
         <w:rPr>
           <w:lang w:val="en-US"/>
         </w:rPr>
-        <w:t xml:space="preserve">Return the </w:t>
-      </w:r>
-      <w:r>
-        <w:rPr>
-          <w:lang w:val="en-US"/>
-        </w:rPr>
-        <w:t>user</w:t>
-      </w:r>
-      <w:r>
-        <w:rPr>
-          <w:lang w:val="en-US"/>
-        </w:rPr>
-        <w:t xml:space="preserve"> with the specified id</w:t>
+        <w:t>Return the user with the specified id</w:t>
       </w:r>
     </w:p>
     <w:p>
@@ -1353,19 +1301,7 @@
         <w:rPr>
           <w:lang w:val="en-US"/>
         </w:rPr>
-        <w:t xml:space="preserve">GET </w:t>
-      </w:r>
-      <w:r>
-        <w:rPr>
-          <w:lang w:val="en-US"/>
-        </w:rPr>
-        <w:t>–</w:t>
-      </w:r>
-      <w:r>
-        <w:rPr>
-          <w:lang w:val="en-US"/>
-        </w:rPr>
-        <w:t xml:space="preserve"> id: int, id of requested user</w:t>
+        <w:t>GET – id: int, id of requested user</w:t>
       </w:r>
     </w:p>
     <w:p>
@@ -1409,13 +1345,7 @@
         <w:rPr>
           <w:lang w:val="en-US"/>
         </w:rPr>
-        <w:t>id: int, id of user</w:t>
-      </w:r>
-      <w:r>
-        <w:rPr>
-          <w:lang w:val="en-US"/>
-        </w:rPr>
-        <w:t xml:space="preserve"> to delete: MUST BE THE SAME AS THE CURRENTLY LOGGED IN USER!</w:t>
+        <w:t>id: int, id of user to delete: MUST BE THE SAME AS THE CURRENTLY LOGGED IN USER!</w:t>
       </w:r>
     </w:p>
     <w:p>
@@ -1484,13 +1414,7 @@
         <w:rPr>
           <w:lang w:val="en-US"/>
         </w:rPr>
-        <w:t>GET</w:t>
-      </w:r>
-      <w:r>
-        <w:rPr>
-          <w:lang w:val="en-US"/>
-        </w:rPr>
-        <w:t>, POST</w:t>
+        <w:t>GET, POST</w:t>
       </w:r>
     </w:p>
     <w:p>
@@ -1529,13 +1453,7 @@
         <w:rPr>
           <w:lang w:val="en-US"/>
         </w:rPr>
-        <w:t xml:space="preserve">. Also, returns participating </w:t>
-      </w:r>
-      <w:r>
-        <w:rPr>
-          <w:lang w:val="en-US"/>
-        </w:rPr>
-        <w:t>events</w:t>
+        <w:t>. Also, returns participating events</w:t>
       </w:r>
     </w:p>
     <w:p>
@@ -1575,21 +1493,7 @@
         <w:rPr>
           <w:lang w:val="en-US"/>
         </w:rPr>
-        <w:t>/?</w:t>
-      </w:r>
-      <w:proofErr w:type="spellStart"/>
-      <w:r>
-        <w:rPr>
-          <w:lang w:val="en-US"/>
-        </w:rPr>
-        <w:t>searchString</w:t>
-      </w:r>
-      <w:proofErr w:type="spellEnd"/>
-      <w:r>
-        <w:rPr>
-          <w:lang w:val="en-US"/>
-        </w:rPr>
-        <w:t>=”” – if set, searches the events on title and description</w:t>
+        <w:t>/?searchString=”” – if set, searches the events on title and description</w:t>
       </w:r>
       <w:r>
         <w:rPr>
@@ -1738,33 +1642,324 @@
         <w:rPr>
           <w:lang w:val="en-US"/>
         </w:rPr>
+        <w:t xml:space="preserve">DELETE – check to see that the user owns the event to </w:t>
+      </w:r>
+      <w:r>
+        <w:rPr>
+          <w:lang w:val="en-US"/>
+        </w:rPr>
+        <w:t>delete or is a participant</w:t>
+      </w:r>
+    </w:p>
+    <w:p>
+      <w:pPr>
+        <w:pStyle w:val="Rubrik2"/>
+        <w:rPr>
+          <w:lang w:val="en-US"/>
+        </w:rPr>
+      </w:pPr>
+      <w:r>
+        <w:rPr>
+          <w:lang w:val="en-US"/>
+        </w:rPr>
+        <w:t>Parameters</w:t>
+      </w:r>
+    </w:p>
+    <w:p>
+      <w:pPr>
+        <w:pStyle w:val="Rubrik2"/>
+        <w:rPr>
+          <w:lang w:val="en-US"/>
+        </w:rPr>
+      </w:pPr>
+      <w:r>
+        <w:rPr>
+          <w:lang w:val="en-US"/>
+        </w:rPr>
+        <w:t>Response</w:t>
+      </w:r>
+    </w:p>
+    <w:p>
+      <w:pPr>
+        <w:pStyle w:val="Rubrik1"/>
+        <w:rPr>
+          <w:lang w:val="en-US"/>
+        </w:rPr>
+      </w:pPr>
+      <w:bookmarkStart w:id="7" w:name="_Toc53585794"/>
+      <w:r>
+        <w:rPr>
+          <w:lang w:val="en-US"/>
+        </w:rPr>
+        <w:t>events/rec</w:t>
+      </w:r>
+      <w:bookmarkEnd w:id="7"/>
+    </w:p>
+    <w:p>
+      <w:pPr>
+        <w:pStyle w:val="Rubrik2"/>
+        <w:rPr>
+          <w:lang w:val="en-US"/>
+        </w:rPr>
+      </w:pPr>
+      <w:r>
+        <w:rPr>
+          <w:lang w:val="en-US"/>
+        </w:rPr>
+        <w:t>Description</w:t>
+      </w:r>
+    </w:p>
+    <w:p>
+      <w:pPr>
+        <w:pStyle w:val="Rubrik2"/>
+        <w:rPr>
+          <w:lang w:val="en-US"/>
+        </w:rPr>
+      </w:pPr>
+      <w:r>
+        <w:rPr>
+          <w:lang w:val="en-US"/>
+        </w:rPr>
+        <w:t>Methods</w:t>
+      </w:r>
+    </w:p>
+    <w:p>
+      <w:pPr>
+        <w:rPr>
+          <w:lang w:val="en-US"/>
+        </w:rPr>
+      </w:pPr>
+      <w:r>
+        <w:rPr>
+          <w:lang w:val="en-US"/>
+        </w:rPr>
+        <w:t>POST</w:t>
+      </w:r>
+    </w:p>
+    <w:p>
+      <w:pPr>
+        <w:pStyle w:val="Rubrik2"/>
+        <w:rPr>
+          <w:lang w:val="en-US"/>
+        </w:rPr>
+      </w:pPr>
+      <w:r>
+        <w:rPr>
+          <w:lang w:val="en-US"/>
+        </w:rPr>
+        <w:t>Parameters</w:t>
+      </w:r>
+    </w:p>
+    <w:p>
+      <w:pPr>
+        <w:rPr>
+          <w:lang w:val="en-US"/>
+        </w:rPr>
+      </w:pPr>
+      <w:r>
+        <w:rPr>
+          <w:lang w:val="en-US"/>
+        </w:rPr>
+        <w:t>Json-object containing event information, as well and the frequency (day, week, month)</w:t>
+      </w:r>
+    </w:p>
+    <w:p>
+      <w:pPr>
+        <w:pStyle w:val="Rubrik2"/>
+        <w:rPr>
+          <w:lang w:val="en-US"/>
+        </w:rPr>
+      </w:pPr>
+      <w:r>
+        <w:rPr>
+          <w:lang w:val="en-US"/>
+        </w:rPr>
+        <w:t>Response</w:t>
+      </w:r>
+    </w:p>
+    <w:p>
+      <w:pPr>
+        <w:rPr>
+          <w:lang w:val="en-US"/>
+        </w:rPr>
+      </w:pPr>
+      <w:r>
+        <w:rPr>
+          <w:lang w:val="en-US"/>
+        </w:rPr>
+        <w:t>Number of events created or error</w:t>
+      </w:r>
+    </w:p>
+    <w:p>
+      <w:pPr>
+        <w:pStyle w:val="Rubrik1"/>
+        <w:rPr>
+          <w:lang w:val="en-US"/>
+        </w:rPr>
+      </w:pPr>
+      <w:bookmarkStart w:id="8" w:name="_Toc53585795"/>
+      <w:r>
+        <w:rPr>
+          <w:lang w:val="en-US"/>
+        </w:rPr>
+        <w:t>events/invitation</w:t>
+      </w:r>
+      <w:bookmarkEnd w:id="8"/>
+      <w:r>
+        <w:rPr>
+          <w:lang w:val="en-US"/>
+        </w:rPr>
+        <w:t>s</w:t>
+      </w:r>
+    </w:p>
+    <w:p>
+      <w:pPr>
+        <w:pStyle w:val="Rubrik2"/>
+        <w:rPr>
+          <w:lang w:val="en-US"/>
+        </w:rPr>
+      </w:pPr>
+      <w:r>
+        <w:rPr>
+          <w:lang w:val="en-US"/>
+        </w:rPr>
+        <w:t>Description</w:t>
+      </w:r>
+    </w:p>
+    <w:p>
+      <w:pPr>
+        <w:pStyle w:val="Rubrik2"/>
+        <w:rPr>
+          <w:lang w:val="en-US"/>
+        </w:rPr>
+      </w:pPr>
+      <w:r>
+        <w:rPr>
+          <w:lang w:val="en-US"/>
+        </w:rPr>
+        <w:t>Methods</w:t>
+      </w:r>
+    </w:p>
+    <w:p>
+      <w:pPr>
+        <w:rPr>
+          <w:lang w:val="en-US"/>
+        </w:rPr>
+      </w:pPr>
+      <w:r>
+        <w:rPr>
+          <w:lang w:val="en-US"/>
+        </w:rPr>
+        <w:t>GET – returns all invitations for the logged in user</w:t>
+      </w:r>
+    </w:p>
+    <w:p>
+      <w:pPr>
+        <w:rPr>
+          <w:lang w:val="en-US"/>
+        </w:rPr>
+      </w:pPr>
+      <w:r>
+        <w:rPr>
+          <w:lang w:val="en-US"/>
+        </w:rPr>
+        <w:t>POST – creates an invitation for an event</w:t>
+      </w:r>
+    </w:p>
+    <w:p>
+      <w:pPr>
+        <w:rPr>
+          <w:lang w:val="en-US"/>
+        </w:rPr>
+      </w:pPr>
+      <w:r>
+        <w:rPr>
+          <w:lang w:val="en-US"/>
+        </w:rPr>
+        <w:t xml:space="preserve">DELETE – Deletes all invitations for a specific event or </w:t>
+      </w:r>
+      <w:r>
+        <w:rPr>
+          <w:lang w:val="en-US"/>
+        </w:rPr>
+        <w:t xml:space="preserve">a </w:t>
+      </w:r>
+      <w:r>
+        <w:rPr>
+          <w:lang w:val="en-US"/>
+        </w:rPr>
+        <w:t>person</w:t>
+      </w:r>
+      <w:r>
+        <w:rPr>
+          <w:lang w:val="en-US"/>
+        </w:rPr>
+        <w:t xml:space="preserve"> from the same specific event</w:t>
+      </w:r>
+    </w:p>
+    <w:p>
+      <w:pPr>
+        <w:pStyle w:val="Rubrik2"/>
+        <w:rPr>
+          <w:lang w:val="en-US"/>
+        </w:rPr>
+      </w:pPr>
+      <w:r>
+        <w:rPr>
+          <w:lang w:val="en-US"/>
+        </w:rPr>
+        <w:t>Parameters</w:t>
+      </w:r>
+    </w:p>
+    <w:p>
+      <w:pPr>
+        <w:rPr>
+          <w:lang w:val="en-US"/>
+        </w:rPr>
+      </w:pPr>
+      <w:r>
+        <w:rPr>
+          <w:lang w:val="en-US"/>
+        </w:rPr>
+        <w:t>GET – event id</w:t>
+      </w:r>
+    </w:p>
+    <w:p>
+      <w:pPr>
+        <w:rPr>
+          <w:lang w:val="en-US"/>
+        </w:rPr>
+      </w:pPr>
+      <w:r>
+        <w:rPr>
+          <w:lang w:val="en-US"/>
+        </w:rPr>
+        <w:t>POST – event id plus list of users to invite</w:t>
+      </w:r>
+    </w:p>
+    <w:p>
+      <w:pPr>
+        <w:rPr>
+          <w:lang w:val="en-US"/>
+        </w:rPr>
+      </w:pPr>
+      <w:r>
+        <w:rPr>
+          <w:lang w:val="en-US"/>
+        </w:rPr>
         <w:t xml:space="preserve">DELETE </w:t>
       </w:r>
       <w:r>
         <w:rPr>
           <w:lang w:val="en-US"/>
         </w:rPr>
-        <w:t xml:space="preserve">– check to see that the user owns the event to </w:t>
-      </w:r>
-      <w:r>
-        <w:rPr>
-          <w:lang w:val="en-US"/>
-        </w:rPr>
-        <w:t>delete or is a participant</w:t>
-      </w:r>
-    </w:p>
-    <w:p>
-      <w:pPr>
-        <w:pStyle w:val="Rubrik2"/>
-        <w:rPr>
-          <w:lang w:val="en-US"/>
-        </w:rPr>
-      </w:pPr>
-      <w:r>
-        <w:rPr>
-          <w:lang w:val="en-US"/>
-        </w:rPr>
-        <w:t>Parameters</w:t>
+        <w:t xml:space="preserve">– </w:t>
+      </w:r>
+      <w:r>
+        <w:rPr>
+          <w:lang w:val="en-US"/>
+        </w:rPr>
+        <w:t>event id</w:t>
       </w:r>
     </w:p>
     <w:p>
@@ -1788,303 +1983,18 @@
           <w:lang w:val="en-US"/>
         </w:rPr>
       </w:pPr>
-      <w:bookmarkStart w:id="7" w:name="_Toc53585794"/>
-      <w:r>
-        <w:rPr>
-          <w:lang w:val="en-US"/>
-        </w:rPr>
-        <w:t>events/rec</w:t>
-      </w:r>
-      <w:bookmarkEnd w:id="7"/>
-    </w:p>
-    <w:p>
-      <w:pPr>
-        <w:pStyle w:val="Rubrik2"/>
-        <w:rPr>
-          <w:lang w:val="en-US"/>
-        </w:rPr>
-      </w:pPr>
-      <w:r>
-        <w:rPr>
-          <w:lang w:val="en-US"/>
-        </w:rPr>
-        <w:t>Description</w:t>
-      </w:r>
-    </w:p>
-    <w:p>
-      <w:pPr>
-        <w:pStyle w:val="Rubrik2"/>
-        <w:rPr>
-          <w:lang w:val="en-US"/>
-        </w:rPr>
-      </w:pPr>
-      <w:r>
-        <w:rPr>
-          <w:lang w:val="en-US"/>
-        </w:rPr>
-        <w:t>Methods</w:t>
-      </w:r>
-    </w:p>
-    <w:p>
-      <w:pPr>
-        <w:rPr>
-          <w:lang w:val="en-US"/>
-        </w:rPr>
-      </w:pPr>
-      <w:r>
-        <w:rPr>
-          <w:lang w:val="en-US"/>
-        </w:rPr>
-        <w:t>POST</w:t>
-      </w:r>
-    </w:p>
-    <w:p>
-      <w:pPr>
-        <w:pStyle w:val="Rubrik2"/>
-        <w:rPr>
-          <w:lang w:val="en-US"/>
-        </w:rPr>
-      </w:pPr>
-      <w:r>
-        <w:rPr>
-          <w:lang w:val="en-US"/>
-        </w:rPr>
-        <w:t>Parameters</w:t>
-      </w:r>
-    </w:p>
-    <w:p>
-      <w:pPr>
-        <w:rPr>
-          <w:lang w:val="en-US"/>
-        </w:rPr>
-      </w:pPr>
-      <w:r>
-        <w:rPr>
-          <w:lang w:val="en-US"/>
-        </w:rPr>
-        <w:t>Json-object containing event information, as well and the frequency (day, week, month)</w:t>
-      </w:r>
-    </w:p>
-    <w:p>
-      <w:pPr>
-        <w:pStyle w:val="Rubrik2"/>
-        <w:rPr>
-          <w:lang w:val="en-US"/>
-        </w:rPr>
-      </w:pPr>
-      <w:r>
-        <w:rPr>
-          <w:lang w:val="en-US"/>
-        </w:rPr>
-        <w:t>Response</w:t>
-      </w:r>
-    </w:p>
-    <w:p>
-      <w:pPr>
-        <w:rPr>
-          <w:lang w:val="en-US"/>
-        </w:rPr>
-      </w:pPr>
-      <w:r>
-        <w:rPr>
-          <w:lang w:val="en-US"/>
-        </w:rPr>
-        <w:t>Number of events created or error</w:t>
-      </w:r>
-    </w:p>
-    <w:p>
-      <w:pPr>
-        <w:pStyle w:val="Rubrik1"/>
-        <w:rPr>
-          <w:lang w:val="en-US"/>
-        </w:rPr>
-      </w:pPr>
-      <w:bookmarkStart w:id="8" w:name="_Toc53585795"/>
+      <w:bookmarkStart w:id="9" w:name="_Toc53585796"/>
       <w:r>
         <w:rPr>
           <w:lang w:val="en-US"/>
         </w:rPr>
         <w:t>events/invitation</w:t>
       </w:r>
-      <w:bookmarkEnd w:id="8"/>
-    </w:p>
-    <w:p>
-      <w:pPr>
-        <w:pStyle w:val="Rubrik2"/>
-        <w:rPr>
-          <w:lang w:val="en-US"/>
-        </w:rPr>
-      </w:pPr>
-      <w:r>
-        <w:rPr>
-          <w:lang w:val="en-US"/>
-        </w:rPr>
-        <w:t>Description</w:t>
-      </w:r>
-    </w:p>
-    <w:p>
-      <w:pPr>
-        <w:pStyle w:val="Rubrik2"/>
-        <w:rPr>
-          <w:lang w:val="en-US"/>
-        </w:rPr>
-      </w:pPr>
-      <w:r>
-        <w:rPr>
-          <w:lang w:val="en-US"/>
-        </w:rPr>
-        <w:t>Methods</w:t>
-      </w:r>
-    </w:p>
-    <w:p>
-      <w:pPr>
-        <w:rPr>
-          <w:lang w:val="en-US"/>
-        </w:rPr>
-      </w:pPr>
-      <w:r>
-        <w:rPr>
-          <w:lang w:val="en-US"/>
-        </w:rPr>
-        <w:t>GET – returns all invitations for the logged in user</w:t>
-      </w:r>
-    </w:p>
-    <w:p>
-      <w:pPr>
-        <w:rPr>
-          <w:lang w:val="en-US"/>
-        </w:rPr>
-      </w:pPr>
-      <w:r>
-        <w:rPr>
-          <w:lang w:val="en-US"/>
-        </w:rPr>
-        <w:t>POST – creates an invitation for an event</w:t>
-      </w:r>
-    </w:p>
-    <w:p>
-      <w:pPr>
-        <w:rPr>
-          <w:lang w:val="en-US"/>
-        </w:rPr>
-      </w:pPr>
-      <w:r>
-        <w:rPr>
-          <w:lang w:val="en-US"/>
-        </w:rPr>
-        <w:t xml:space="preserve">DELETE – Deletes all invitations for a specific event or </w:t>
-      </w:r>
-      <w:r>
-        <w:rPr>
-          <w:lang w:val="en-US"/>
-        </w:rPr>
-        <w:t xml:space="preserve">a </w:t>
-      </w:r>
-      <w:r>
-        <w:rPr>
-          <w:lang w:val="en-US"/>
-        </w:rPr>
-        <w:t>person</w:t>
-      </w:r>
-      <w:r>
-        <w:rPr>
-          <w:lang w:val="en-US"/>
-        </w:rPr>
-        <w:t xml:space="preserve"> from the same specific event</w:t>
-      </w:r>
-    </w:p>
-    <w:p>
-      <w:pPr>
-        <w:pStyle w:val="Rubrik2"/>
-        <w:rPr>
-          <w:lang w:val="en-US"/>
-        </w:rPr>
-      </w:pPr>
-      <w:r>
-        <w:rPr>
-          <w:lang w:val="en-US"/>
-        </w:rPr>
-        <w:t>Parameters</w:t>
-      </w:r>
-    </w:p>
-    <w:p>
-      <w:pPr>
-        <w:rPr>
-          <w:lang w:val="en-US"/>
-        </w:rPr>
-      </w:pPr>
-      <w:r>
-        <w:rPr>
-          <w:lang w:val="en-US"/>
-        </w:rPr>
-        <w:t>GET – event id</w:t>
-      </w:r>
-    </w:p>
-    <w:p>
-      <w:pPr>
-        <w:rPr>
-          <w:lang w:val="en-US"/>
-        </w:rPr>
-      </w:pPr>
-      <w:r>
-        <w:rPr>
-          <w:lang w:val="en-US"/>
-        </w:rPr>
-        <w:t>POST – event id plus list of users to invite</w:t>
-      </w:r>
-    </w:p>
-    <w:p>
-      <w:pPr>
-        <w:rPr>
-          <w:lang w:val="en-US"/>
-        </w:rPr>
-      </w:pPr>
-      <w:r>
-        <w:rPr>
-          <w:lang w:val="en-US"/>
-        </w:rPr>
-        <w:t xml:space="preserve">DELETE </w:t>
-      </w:r>
-      <w:r>
-        <w:rPr>
-          <w:lang w:val="en-US"/>
-        </w:rPr>
-        <w:t xml:space="preserve">– </w:t>
-      </w:r>
-      <w:r>
-        <w:rPr>
-          <w:lang w:val="en-US"/>
-        </w:rPr>
-        <w:t>event id</w:t>
-      </w:r>
-    </w:p>
-    <w:p>
-      <w:pPr>
-        <w:pStyle w:val="Rubrik2"/>
-        <w:rPr>
-          <w:lang w:val="en-US"/>
-        </w:rPr>
-      </w:pPr>
-      <w:r>
-        <w:rPr>
-          <w:lang w:val="en-US"/>
-        </w:rPr>
-        <w:t>Response</w:t>
-      </w:r>
-    </w:p>
-    <w:p>
-      <w:pPr>
-        <w:pStyle w:val="Rubrik1"/>
-        <w:rPr>
-          <w:lang w:val="en-US"/>
-        </w:rPr>
-      </w:pPr>
-      <w:bookmarkStart w:id="9" w:name="_Toc53585796"/>
-      <w:r>
-        <w:rPr>
-          <w:lang w:val="en-US"/>
-        </w:rPr>
-        <w:t>events/invitation</w:t>
+      <w:r>
+        <w:rPr>
+          <w:lang w:val="en-US"/>
+        </w:rPr>
+        <w:t>s</w:t>
       </w:r>
       <w:r>
         <w:rPr>

</xml_diff>

<commit_message>
Updated Readme, the rest documentation and added comments in User
</commit_message>
<xml_diff>
--- a/REST.docx
+++ b/REST.docx
@@ -14,8 +14,16 @@
         <w:rPr>
           <w:lang w:val="en-US"/>
         </w:rPr>
-        <w:t>REST-API – SuperCalendar</w:t>
-      </w:r>
+        <w:t xml:space="preserve">REST-API – </w:t>
+      </w:r>
+      <w:proofErr w:type="spellStart"/>
+      <w:r>
+        <w:rPr>
+          <w:lang w:val="en-US"/>
+        </w:rPr>
+        <w:t>SuperCalendar</w:t>
+      </w:r>
+      <w:proofErr w:type="spellEnd"/>
     </w:p>
     <w:p>
       <w:pPr>
@@ -784,7 +792,21 @@
         <w:rPr>
           <w:lang w:val="en-US"/>
         </w:rPr>
-        <w:t>Start URL prepended to all the urls described below</w:t>
+        <w:t xml:space="preserve">Start URL prepended to all the </w:t>
+      </w:r>
+      <w:proofErr w:type="spellStart"/>
+      <w:r>
+        <w:rPr>
+          <w:lang w:val="en-US"/>
+        </w:rPr>
+        <w:t>urls</w:t>
+      </w:r>
+      <w:proofErr w:type="spellEnd"/>
+      <w:r>
+        <w:rPr>
+          <w:lang w:val="en-US"/>
+        </w:rPr>
+        <w:t xml:space="preserve"> described below</w:t>
       </w:r>
     </w:p>
     <w:p>
@@ -799,7 +821,23 @@
           <w:rStyle w:val="Diskretbetoning"/>
           <w:lang w:val="en-US"/>
         </w:rPr>
-        <w:t>/api/</w:t>
+        <w:t>/</w:t>
+      </w:r>
+      <w:proofErr w:type="spellStart"/>
+      <w:r>
+        <w:rPr>
+          <w:rStyle w:val="Diskretbetoning"/>
+          <w:lang w:val="en-US"/>
+        </w:rPr>
+        <w:t>api</w:t>
+      </w:r>
+      <w:proofErr w:type="spellEnd"/>
+      <w:r>
+        <w:rPr>
+          <w:rStyle w:val="Diskretbetoning"/>
+          <w:lang w:val="en-US"/>
+        </w:rPr>
+        <w:t>/</w:t>
       </w:r>
     </w:p>
     <w:p>
@@ -862,11 +900,13 @@
     <w:p>
       <w:pPr>
         <w:rPr>
-          <w:lang w:val="en-US"/>
-        </w:rPr>
-      </w:pPr>
-      <w:r>
-        <w:rPr>
+          <w:color w:val="70AD47" w:themeColor="accent6"/>
+          <w:lang w:val="en-US"/>
+        </w:rPr>
+      </w:pPr>
+      <w:r>
+        <w:rPr>
+          <w:color w:val="70AD47" w:themeColor="accent6"/>
           <w:lang w:val="en-US"/>
         </w:rPr>
         <w:t>POST</w:t>
@@ -973,11 +1013,13 @@
     <w:p>
       <w:pPr>
         <w:rPr>
-          <w:lang w:val="en-US"/>
-        </w:rPr>
-      </w:pPr>
-      <w:r>
-        <w:rPr>
+          <w:color w:val="70AD47" w:themeColor="accent6"/>
+          <w:lang w:val="en-US"/>
+        </w:rPr>
+      </w:pPr>
+      <w:r>
+        <w:rPr>
+          <w:color w:val="70AD47" w:themeColor="accent6"/>
           <w:lang w:val="en-US"/>
         </w:rPr>
         <w:t>POST</w:t>
@@ -1109,9 +1151,23 @@
       </w:pPr>
       <w:r>
         <w:rPr>
-          <w:lang w:val="en-US"/>
-        </w:rPr>
-        <w:t>GET, POST</w:t>
+          <w:color w:val="70AD47" w:themeColor="accent6"/>
+          <w:lang w:val="en-US"/>
+        </w:rPr>
+        <w:t>GET</w:t>
+      </w:r>
+      <w:r>
+        <w:rPr>
+          <w:lang w:val="en-US"/>
+        </w:rPr>
+        <w:t xml:space="preserve">, </w:t>
+      </w:r>
+      <w:r>
+        <w:rPr>
+          <w:color w:val="70AD47" w:themeColor="accent6"/>
+          <w:lang w:val="en-US"/>
+        </w:rPr>
+        <w:t>POST</w:t>
       </w:r>
     </w:p>
     <w:p>
@@ -1232,9 +1288,36 @@
       </w:pPr>
       <w:r>
         <w:rPr>
-          <w:lang w:val="en-US"/>
-        </w:rPr>
-        <w:t>GET, PUT, DELETE</w:t>
+          <w:color w:val="70AD47" w:themeColor="accent6"/>
+          <w:lang w:val="en-US"/>
+        </w:rPr>
+        <w:t>GET</w:t>
+      </w:r>
+      <w:r>
+        <w:rPr>
+          <w:lang w:val="en-US"/>
+        </w:rPr>
+        <w:t xml:space="preserve">, </w:t>
+      </w:r>
+      <w:r>
+        <w:rPr>
+          <w:color w:val="70AD47" w:themeColor="accent6"/>
+          <w:lang w:val="en-US"/>
+        </w:rPr>
+        <w:t>PUT</w:t>
+      </w:r>
+      <w:r>
+        <w:rPr>
+          <w:lang w:val="en-US"/>
+        </w:rPr>
+        <w:t xml:space="preserve">, </w:t>
+      </w:r>
+      <w:r>
+        <w:rPr>
+          <w:color w:val="70AD47" w:themeColor="accent6"/>
+          <w:lang w:val="en-US"/>
+        </w:rPr>
+        <w:t>DELETE</w:t>
       </w:r>
     </w:p>
     <w:p>
@@ -1412,9 +1495,16 @@
       </w:pPr>
       <w:r>
         <w:rPr>
-          <w:lang w:val="en-US"/>
-        </w:rPr>
-        <w:t>GET, POST</w:t>
+          <w:color w:val="70AD47" w:themeColor="accent6"/>
+          <w:lang w:val="en-US"/>
+        </w:rPr>
+        <w:t>GET</w:t>
+      </w:r>
+      <w:r>
+        <w:rPr>
+          <w:lang w:val="en-US"/>
+        </w:rPr>
+        <w:t>, POST</w:t>
       </w:r>
     </w:p>
     <w:p>
@@ -1493,7 +1583,21 @@
         <w:rPr>
           <w:lang w:val="en-US"/>
         </w:rPr>
-        <w:t>/?searchString=”” – if set, searches the events on title and description</w:t>
+        <w:t>/?</w:t>
+      </w:r>
+      <w:proofErr w:type="spellStart"/>
+      <w:r>
+        <w:rPr>
+          <w:lang w:val="en-US"/>
+        </w:rPr>
+        <w:t>searchString</w:t>
+      </w:r>
+      <w:proofErr w:type="spellEnd"/>
+      <w:r>
+        <w:rPr>
+          <w:lang w:val="en-US"/>
+        </w:rPr>
+        <w:t>=”” – if set, searches the events on title and description</w:t>
       </w:r>
       <w:r>
         <w:rPr>
@@ -1681,11 +1785,108 @@
     </w:p>
     <w:p>
       <w:pPr>
+        <w:rPr>
+          <w:lang w:val="en-US"/>
+        </w:rPr>
+      </w:pPr>
+    </w:p>
+    <w:p>
+      <w:pPr>
         <w:pStyle w:val="Rubrik1"/>
         <w:rPr>
           <w:lang w:val="en-US"/>
         </w:rPr>
       </w:pPr>
+      <w:r>
+        <w:rPr>
+          <w:lang w:val="en-US"/>
+        </w:rPr>
+        <w:t xml:space="preserve">events/get </w:t>
+      </w:r>
+      <w:proofErr w:type="spellStart"/>
+      <w:proofErr w:type="gramStart"/>
+      <w:r>
+        <w:rPr>
+          <w:lang w:val="en-US"/>
+        </w:rPr>
+        <w:t>day?week</w:t>
+      </w:r>
+      <w:proofErr w:type="gramEnd"/>
+      <w:r>
+        <w:rPr>
+          <w:lang w:val="en-US"/>
+        </w:rPr>
+        <w:t>?month</w:t>
+      </w:r>
+      <w:proofErr w:type="spellEnd"/>
+      <w:r>
+        <w:rPr>
+          <w:lang w:val="en-US"/>
+        </w:rPr>
+        <w:t>?/year?</w:t>
+      </w:r>
+    </w:p>
+    <w:p>
+      <w:pPr>
+        <w:pStyle w:val="Rubrik2"/>
+        <w:rPr>
+          <w:lang w:val="en-US"/>
+        </w:rPr>
+      </w:pPr>
+      <w:r>
+        <w:rPr>
+          <w:lang w:val="en-US"/>
+        </w:rPr>
+        <w:t>Methods</w:t>
+      </w:r>
+    </w:p>
+    <w:p>
+      <w:pPr>
+        <w:rPr>
+          <w:lang w:val="en-US"/>
+        </w:rPr>
+      </w:pPr>
+      <w:r>
+        <w:rPr>
+          <w:lang w:val="en-US"/>
+        </w:rPr>
+        <w:t>GET</w:t>
+      </w:r>
+    </w:p>
+    <w:p>
+      <w:pPr>
+        <w:pStyle w:val="Rubrik2"/>
+        <w:rPr>
+          <w:lang w:val="en-US"/>
+        </w:rPr>
+      </w:pPr>
+      <w:r>
+        <w:rPr>
+          <w:lang w:val="en-US"/>
+        </w:rPr>
+        <w:t>Description</w:t>
+      </w:r>
+    </w:p>
+    <w:p>
+      <w:pPr>
+        <w:rPr>
+          <w:lang w:val="en-US"/>
+        </w:rPr>
+      </w:pPr>
+      <w:r>
+        <w:rPr>
+          <w:lang w:val="en-US"/>
+        </w:rPr>
+        <w:t>Gets all events for selected day/week/month/year. Create only the end points that are needed!</w:t>
+      </w:r>
+    </w:p>
+    <w:p>
+      <w:pPr>
+        <w:pStyle w:val="Rubrik1"/>
+        <w:rPr>
+          <w:lang w:val="en-US"/>
+        </w:rPr>
+      </w:pPr>
       <w:bookmarkStart w:id="7" w:name="_Toc53585794"/>
       <w:r>
         <w:rPr>
@@ -1848,9 +2049,16 @@
       </w:pPr>
       <w:r>
         <w:rPr>
-          <w:lang w:val="en-US"/>
-        </w:rPr>
-        <w:t>GET – returns all invitations for the logged in user</w:t>
+          <w:color w:val="70AD47" w:themeColor="accent6"/>
+          <w:lang w:val="en-US"/>
+        </w:rPr>
+        <w:t xml:space="preserve">GET </w:t>
+      </w:r>
+      <w:r>
+        <w:rPr>
+          <w:lang w:val="en-US"/>
+        </w:rPr>
+        <w:t>– returns all invitations for the logged in user</w:t>
       </w:r>
     </w:p>
     <w:p>
@@ -1973,6 +2181,7 @@
         <w:rPr>
           <w:lang w:val="en-US"/>
         </w:rPr>
+        <w:lastRenderedPageBreak/>
         <w:t>Response</w:t>
       </w:r>
     </w:p>
@@ -2035,11 +2244,13 @@
     <w:p>
       <w:pPr>
         <w:rPr>
-          <w:lang w:val="en-US"/>
-        </w:rPr>
-      </w:pPr>
-      <w:r>
-        <w:rPr>
+          <w:color w:val="70AD47" w:themeColor="accent6"/>
+          <w:lang w:val="en-US"/>
+        </w:rPr>
+      </w:pPr>
+      <w:r>
+        <w:rPr>
+          <w:color w:val="70AD47" w:themeColor="accent6"/>
           <w:lang w:val="en-US"/>
         </w:rPr>
         <w:t>POST</w:t>
@@ -2056,7 +2267,6 @@
         <w:rPr>
           <w:lang w:val="en-US"/>
         </w:rPr>
-        <w:lastRenderedPageBreak/>
         <w:t>Parameters</w:t>
       </w:r>
     </w:p>

</xml_diff>